<commit_message>
set richness and composition script to just be the field analysis
</commit_message>
<xml_diff>
--- a/Drafts/Intro-Stats_May25.docx
+++ b/Drafts/Intro-Stats_May25.docx
@@ -241,7 +241,37 @@
           <w:rFonts w:ascii="Times New Roman" w:hAnsi="Times New Roman" w:cs="Times New Roman"/>
           <w:bCs/>
         </w:rPr>
-        <w:t xml:space="preserve"> et al. 2017). However, this dependence on visual identification or observation is unfeasible or impossible for many consumer groups; specifically, for consumers that are too small for dissection and food identification, have feeding habits which render food items unidentifiable, have food items that contain few components which pass through digestion in recognizable form, or have cryptic habits that prevent them from being observed in large enough numbers for diet analyses, to name a few (Sheppard and Harwood 2005). Observation-based methods become especially limiting in community studies in which it is necessary to ascertain the diets of multiple consumers and for consumers who feed on many diet items (e.g. Polis 1991). In these cases, the most promising avenue for determining consumptive interactions has been the exploration and expansion of DNA-based diet analyses either through gut or fecal contents, initially through species-specific approaches, and now through high throughput sequencing of the DNA of all species in gut contents (</w:t>
+        <w:t xml:space="preserve"> et al. 2017). </w:t>
+      </w:r>
+    </w:p>
+    <w:p>
+      <w:pPr>
+        <w:rPr>
+          <w:rFonts w:ascii="Times New Roman" w:hAnsi="Times New Roman" w:cs="Times New Roman"/>
+          <w:bCs/>
+        </w:rPr>
+      </w:pPr>
+    </w:p>
+    <w:p>
+      <w:pPr>
+        <w:rPr>
+          <w:rFonts w:ascii="Times New Roman" w:hAnsi="Times New Roman" w:cs="Times New Roman"/>
+          <w:bCs/>
+        </w:rPr>
+      </w:pPr>
+      <w:r>
+        <w:rPr>
+          <w:rFonts w:ascii="Times New Roman" w:hAnsi="Times New Roman" w:cs="Times New Roman"/>
+          <w:bCs/>
+        </w:rPr>
+        <w:t>This</w:t>
+      </w:r>
+      <w:r>
+        <w:rPr>
+          <w:rFonts w:ascii="Times New Roman" w:hAnsi="Times New Roman" w:cs="Times New Roman"/>
+          <w:bCs/>
+        </w:rPr>
+        <w:t xml:space="preserve"> dependence on visual identification or observation is unfeasible or impossible for many consumer groups; specifically, for consumers that are too small for dissection and food identification, have feeding habits which render food items unidentifiable, have food items that contain few components which pass through digestion in recognizable form, or have cryptic habits that prevent them from being observed in large enough numbers for diet analyses, to name a few (Sheppard and Harwood 2005). Observation-based methods become especially limiting in community studies in which it is necessary to ascertain the diets of multiple consumers and for consumers who feed on many diet items (e.g. Polis 1991). In these cases, the most promising avenue for determining consumptive interactions has been the exploration and expansion of DNA-based diet analyses either through gut or fecal contents, initially through species-specific approaches, and now through high throughput sequencing of the DNA of all species in gut contents (</w:t>
       </w:r>
       <w:proofErr w:type="spellStart"/>
       <w:r>
@@ -368,7 +398,21 @@
           <w:bCs/>
         </w:rPr>
         <w:lastRenderedPageBreak/>
-        <w:t xml:space="preserve">detection and species composition of diet items is an important consideration. </w:t>
+        <w:t xml:space="preserve">detection and species composition of </w:t>
+      </w:r>
+      <w:r>
+        <w:rPr>
+          <w:rFonts w:ascii="Times New Roman" w:hAnsi="Times New Roman" w:cs="Times New Roman"/>
+          <w:bCs/>
+        </w:rPr>
+        <w:t xml:space="preserve">presumed </w:t>
+      </w:r>
+      <w:r>
+        <w:rPr>
+          <w:rFonts w:ascii="Times New Roman" w:hAnsi="Times New Roman" w:cs="Times New Roman"/>
+          <w:bCs/>
+        </w:rPr>
+        <w:t xml:space="preserve">diet items is an important consideration. </w:t>
       </w:r>
       <w:r>
         <w:rPr>
@@ -477,7 +521,21 @@
           <w:rFonts w:ascii="Times New Roman" w:hAnsi="Times New Roman" w:cs="Times New Roman"/>
           <w:bCs/>
         </w:rPr>
-        <w:t xml:space="preserve">While it has not been systematically used in diet metabarcoding studies, surface sterilization to reduce potential surface contamination has been utilized across disciplines in both single-interaction and high-throughput sequencing methodologies (e.g. single species: Greenstone et al. sterilization one, Linville et al. 2002, high-throughput: Zimmerman and </w:t>
+        <w:t>While it has not been systematically used in diet metabarcoding studies, surface sterilization to reduce potential surface contamination has been utilized across disciplines in both single-interaction and high-throughput sequencing methodologies (e.g. single species: Greenstone et al. sterilization one, Linville et al. 2002</w:t>
+      </w:r>
+      <w:r>
+        <w:rPr>
+          <w:rFonts w:ascii="Times New Roman" w:hAnsi="Times New Roman" w:cs="Times New Roman"/>
+          <w:bCs/>
+        </w:rPr>
+        <w:t>;</w:t>
+      </w:r>
+      <w:r>
+        <w:rPr>
+          <w:rFonts w:ascii="Times New Roman" w:hAnsi="Times New Roman" w:cs="Times New Roman"/>
+          <w:bCs/>
+        </w:rPr>
+        <w:t xml:space="preserve"> high-throughput: Zimmerman and </w:t>
       </w:r>
       <w:proofErr w:type="spellStart"/>
       <w:r>
@@ -572,7 +630,21 @@
           <w:rFonts w:ascii="Times New Roman" w:hAnsi="Times New Roman" w:cs="Times New Roman"/>
           <w:bCs/>
         </w:rPr>
-        <w:t xml:space="preserve">). This lack of systemic surface sterilization in diet metabarcoding when using full individuals limits the ability to confidently assign DNA sequences to ingested diet items and to help discern study-specific considerations (e.g. likelihood of contamination or sensitivity of different consumer species to sterilization-induced degradation). Indeed, the same methods seem to lead to degradation in one study while providing a robust dataset in another study (Greenstone versus Linville et al 2002), suggesting that a broader analysis of the costs and benefits of surface sterilization as well as limitations and study-specific considerations needs to be undertaken by the field. </w:t>
+        <w:t>). This lack of systemic surface sterilization in diet metabarcoding when using full individuals limits the ability to confidently assign DNA sequences to ingested diet items and to help discern study-specific considerations (e.g. likelihood of contamination or sensitivity of different consumer species to sterilization-induced degradation). Indeed, the same methods seem to lead to degradation in one study</w:t>
+      </w:r>
+      <w:r>
+        <w:rPr>
+          <w:rFonts w:ascii="Times New Roman" w:hAnsi="Times New Roman" w:cs="Times New Roman"/>
+          <w:bCs/>
+        </w:rPr>
+        <w:t xml:space="preserve"> (Greenstone)</w:t>
+      </w:r>
+      <w:r>
+        <w:rPr>
+          <w:rFonts w:ascii="Times New Roman" w:hAnsi="Times New Roman" w:cs="Times New Roman"/>
+          <w:bCs/>
+        </w:rPr>
+        <w:t xml:space="preserve"> while providing a robust dataset in another study (Linville et al 2002), suggesting that a broader analysis of the costs and benefits of surface sterilization as well as limitations and study-specific considerations needs to be undertaken by the field. </w:t>
       </w:r>
     </w:p>
     <w:p>
@@ -634,7 +706,21 @@
           <w:rFonts w:ascii="Times New Roman" w:hAnsi="Times New Roman" w:cs="Times New Roman"/>
           <w:bCs/>
         </w:rPr>
-        <w:t xml:space="preserve">) from two environments – a “contained” mesocosm environment in which we offered consumers a potential diet item, and a natural field environment in which consumers could feed on available diet items. In each environment, we surface sterilized half of the consumers prior to DNA extraction using a series of washes in deionized water and a 1:10 dilution of </w:t>
+        <w:t xml:space="preserve">) from two environments – a “contained” mesocosm environment in which we offered consumers a potential diet item, and a natural field environment in which consumers could feed on available diet items. In each environment, we surface sterilized half of the consumers prior to DNA extraction using a series of washes in </w:t>
+      </w:r>
+      <w:r>
+        <w:rPr>
+          <w:rFonts w:ascii="Times New Roman" w:hAnsi="Times New Roman" w:cs="Times New Roman"/>
+          <w:bCs/>
+        </w:rPr>
+        <w:t xml:space="preserve">a </w:t>
+      </w:r>
+      <w:r>
+        <w:rPr>
+          <w:rFonts w:ascii="Times New Roman" w:hAnsi="Times New Roman" w:cs="Times New Roman"/>
+          <w:bCs/>
+        </w:rPr>
+        <w:t xml:space="preserve">1:10 dilution of </w:t>
       </w:r>
       <w:proofErr w:type="spellStart"/>
       <w:r>
@@ -650,7 +736,36 @@
           <w:rFonts w:ascii="Times New Roman" w:hAnsi="Times New Roman" w:cs="Times New Roman"/>
           <w:bCs/>
         </w:rPr>
-        <w:t xml:space="preserve">; we left the other half of consumers unsterilized. Specifically, we ask 1) Does surface sterilization alter the detection or diversity of potential diet items, suggesting that contaminants either hide or inflate diet data, and does this effect vary by environmental context (mesocosm versus field)? 2) Does surface sterilization lead to any negative effects suggesting that sterilization degrades the DNA of potential diet items? Our results suggest minimal to no significant impacts of surface contamination on diet detection or diversity, though in the mesocosm environment, some surface contamination may have influenced potential diet item detection. Furthermore, our results show a lack of negative effects of surface sterilization (e.g. sterilization-induced degradation) for diet DNA metabarcoding datasets. Given these results and the low cost (of time, data, or money) of many surface sterilization protocols, it may be judicious to surface sterilize full consumers prior to DNA extraction for diet metabarcoding. </w:t>
+        <w:t xml:space="preserve"> and deionized water</w:t>
+      </w:r>
+      <w:r>
+        <w:rPr>
+          <w:rFonts w:ascii="Times New Roman" w:hAnsi="Times New Roman" w:cs="Times New Roman"/>
+          <w:bCs/>
+        </w:rPr>
+        <w:t xml:space="preserve">; we left the other half of consumers unsterilized. Specifically, we ask 1) Does surface sterilization alter the detection or diversity of potential diet items, suggesting that contaminants either hide or inflate diet data, and does this effect vary by environmental context (mesocosm versus field)? </w:t>
+      </w:r>
+      <w:commentRangeStart w:id="1"/>
+      <w:r>
+        <w:rPr>
+          <w:rFonts w:ascii="Times New Roman" w:hAnsi="Times New Roman" w:cs="Times New Roman"/>
+          <w:bCs/>
+        </w:rPr>
+        <w:t xml:space="preserve">2) Does surface sterilization lead to any negative effects suggesting that sterilization degrades the DNA of potential diet items? </w:t>
+      </w:r>
+      <w:commentRangeEnd w:id="1"/>
+      <w:r>
+        <w:rPr>
+          <w:rStyle w:val="CommentReference"/>
+        </w:rPr>
+        <w:commentReference w:id="1"/>
+      </w:r>
+      <w:r>
+        <w:rPr>
+          <w:rFonts w:ascii="Times New Roman" w:hAnsi="Times New Roman" w:cs="Times New Roman"/>
+          <w:bCs/>
+        </w:rPr>
+        <w:t xml:space="preserve">Our results suggest minimal to no significant impacts of surface contamination on diet detection or diversity, though in the mesocosm environment, some surface contamination may have influenced potential diet item detection. Furthermore, our results show a lack of negative effects of surface sterilization (e.g. sterilization-induced degradation) for diet DNA metabarcoding datasets. Given these results and the low cost (of time, data, or money) of many surface sterilization protocols, it may be judicious to surface sterilize full consumers prior to DNA extraction for diet metabarcoding. </w:t>
       </w:r>
     </w:p>
     <w:p/>
@@ -961,7 +1076,15 @@
           <w:rFonts w:ascii="Times New Roman" w:hAnsi="Times New Roman" w:cs="Times New Roman"/>
           <w:bCs/>
         </w:rPr>
-        <w:t xml:space="preserve">In addition, for the field-collected consumers, we also wanted to know whether surface contamination altered both the species richness of DNA attributed to potential diet items as well as the species composition of these potential diet items. For per sample potential diet richness for field-collected consumers, we assessed per sample potential diet richness using generalized linear models with the number of potential diet species per sample as the response variable, surface sterilization treatment as the fixed effect and a Poisson or negative binomial distribution (to correct for overdispersion when needed). We assessed differences in potential diet species composition between surface sterilized and unsterilized consumers using a presence-absence PERMANOVA model fit with a binomial mixed effects model with surface sterilization treatment as a fixed effect, a random intercept term for potential diet species, and a random slope term for surface sterilization treatment. Incorporating a random intercept term for potential diet species combined with a random slope term for surface sterilization treatment allows the effect of surface sterilization treatment to vary by potential diet species, such that some potential diet species may increase in presence with surface sterilization (i.e. hidden by contaminants), while others may decrease in presence (i.e. potential diet item is a contaminant; </w:t>
+        <w:t xml:space="preserve">In addition, for the field-collected consumers, we also wanted to know whether surface contamination altered both the species richness of DNA attributed to potential diet items as well as the species composition of these potential diet items. For per sample potential diet richness for field-collected consumers, we assessed per sample potential diet richness using generalized linear models with the number of potential diet species per sample as the response variable, surface sterilization treatment as the fixed effect and a Poisson or negative binomial distribution (to correct for overdispersion when needed). </w:t>
+      </w:r>
+      <w:commentRangeStart w:id="2"/>
+      <w:r>
+        <w:rPr>
+          <w:rFonts w:ascii="Times New Roman" w:hAnsi="Times New Roman" w:cs="Times New Roman"/>
+          <w:bCs/>
+        </w:rPr>
+        <w:t xml:space="preserve">We assessed differences in potential diet species composition between surface sterilized and unsterilized consumers using a presence-absence PERMANOVA model fit with a binomial mixed effects model with surface sterilization treatment as a fixed effect, a random intercept term for potential diet species, and a random slope term for surface sterilization treatment. Incorporating a random intercept term for potential diet species combined with a random slope term for surface sterilization treatment allows the effect of surface sterilization treatment to vary by potential diet species, such that some potential diet species may increase in presence with surface sterilization (i.e. hidden by contaminants), while others may decrease in presence (i.e. potential diet item is a contaminant; </w:t>
       </w:r>
       <w:proofErr w:type="spellStart"/>
       <w:r>
@@ -979,6 +1102,13 @@
         </w:rPr>
         <w:t xml:space="preserve">, or other random slopes citation here). (We repeated the field consumer potential diet item PERMANOVA with abundance data and also conducted both presence-absence and abundance based PERMANOVA analyses on all potential diet items (including offered item) for mesocosm predators; Supplement). </w:t>
       </w:r>
+      <w:commentRangeEnd w:id="2"/>
+      <w:r>
+        <w:rPr>
+          <w:rStyle w:val="CommentReference"/>
+        </w:rPr>
+        <w:commentReference w:id="2"/>
+      </w:r>
     </w:p>
     <w:p>
       <w:pPr>
@@ -1037,13 +1167,13 @@
           <w:bCs/>
         </w:rPr>
       </w:pPr>
-      <w:commentRangeStart w:id="1"/>
-      <w:commentRangeEnd w:id="1"/>
+      <w:commentRangeStart w:id="3"/>
+      <w:commentRangeEnd w:id="3"/>
       <w:r>
         <w:rPr>
           <w:rStyle w:val="CommentReference"/>
         </w:rPr>
-        <w:commentReference w:id="1"/>
+        <w:commentReference w:id="3"/>
       </w:r>
     </w:p>
     <w:p>
@@ -1263,7 +1393,47 @@
       </w:r>
     </w:p>
   </w:comment>
-  <w:comment w:id="1" w:author="Ana Miller-Ter Kuile" w:date="2020-05-25T13:53:00Z" w:initials="AMK">
+  <w:comment w:id="1" w:author="Ana Miller-Ter Kuile" w:date="2020-05-28T08:07:00Z" w:initials="AMK">
+    <w:p>
+      <w:pPr>
+        <w:pStyle w:val="CommentText"/>
+      </w:pPr>
+      <w:r>
+        <w:rPr>
+          <w:rStyle w:val="CommentReference"/>
+        </w:rPr>
+        <w:annotationRef/>
+      </w:r>
+      <w:r>
+        <w:t>Need to think about lines of evidence for this one…</w:t>
+      </w:r>
+    </w:p>
+  </w:comment>
+  <w:comment w:id="2" w:author="Ana Miller-Ter Kuile" w:date="2020-05-28T08:58:00Z" w:initials="AMK">
+    <w:p>
+      <w:pPr>
+        <w:pStyle w:val="CommentText"/>
+      </w:pPr>
+      <w:r>
+        <w:rPr>
+          <w:rStyle w:val="CommentReference"/>
+        </w:rPr>
+        <w:annotationRef/>
+      </w:r>
+      <w:r>
+        <w:t xml:space="preserve">I switched back to Adonis because </w:t>
+      </w:r>
+      <w:proofErr w:type="spellStart"/>
+      <w:r>
+        <w:t>glmmTMB</w:t>
+      </w:r>
+      <w:proofErr w:type="spellEnd"/>
+      <w:r>
+        <w:t xml:space="preserve"> is not reliable</w:t>
+      </w:r>
+    </w:p>
+  </w:comment>
+  <w:comment w:id="3" w:author="Ana Miller-Ter Kuile" w:date="2020-05-25T13:53:00Z" w:initials="AMK">
     <w:p>
       <w:pPr>
         <w:pStyle w:val="CommentText"/>
@@ -1299,6 +1469,8 @@
 <file path=word/commentsExtended.xml><?xml version="1.0" encoding="utf-8"?>
 <w15:commentsEx xmlns:wpc="http://schemas.microsoft.com/office/word/2010/wordprocessingCanvas" xmlns:cx="http://schemas.microsoft.com/office/drawing/2014/chartex" xmlns:cx1="http://schemas.microsoft.com/office/drawing/2015/9/8/chartex" xmlns:cx2="http://schemas.microsoft.com/office/drawing/2015/10/21/chartex" xmlns:cx3="http://schemas.microsoft.com/office/drawing/2016/5/9/chartex" xmlns:cx4="http://schemas.microsoft.com/office/drawing/2016/5/10/chartex" xmlns:cx5="http://schemas.microsoft.com/office/drawing/2016/5/11/chartex" xmlns:cx6="http://schemas.microsoft.com/office/drawing/2016/5/12/chartex" xmlns:cx7="http://schemas.microsoft.com/office/drawing/2016/5/13/chartex" xmlns:cx8="http://schemas.microsoft.com/office/drawing/2016/5/14/chartex" xmlns:mc="http://schemas.openxmlformats.org/markup-compatibility/2006" xmlns:aink="http://schemas.microsoft.com/office/drawing/2016/ink" xmlns:am3d="http://schemas.microsoft.com/office/drawing/2017/model3d" xmlns:o="urn:schemas-microsoft-com:office:office" xmlns:r="http://schemas.openxmlformats.org/officeDocument/2006/relationships" xmlns:m="http://schemas.openxmlformats.org/officeDocument/2006/math" xmlns:v="urn:schemas-microsoft-com:vml" xmlns:wp14="http://schemas.microsoft.com/office/word/2010/wordprocessingDrawing" xmlns:wp="http://schemas.openxmlformats.org/drawingml/2006/wordprocessingDrawing" xmlns:w10="urn:schemas-microsoft-com:office:word" xmlns:w="http://schemas.openxmlformats.org/wordprocessingml/2006/main" xmlns:w14="http://schemas.microsoft.com/office/word/2010/wordml" xmlns:w15="http://schemas.microsoft.com/office/word/2012/wordml" xmlns:w16cex="http://schemas.microsoft.com/office/word/2018/wordml/cex" xmlns:w16cid="http://schemas.microsoft.com/office/word/2016/wordml/cid" xmlns:w16="http://schemas.microsoft.com/office/word/2018/wordml" xmlns:w16se="http://schemas.microsoft.com/office/word/2015/wordml/symex" xmlns:wpg="http://schemas.microsoft.com/office/word/2010/wordprocessingGroup" xmlns:wpi="http://schemas.microsoft.com/office/word/2010/wordprocessingInk" xmlns:wne="http://schemas.microsoft.com/office/word/2006/wordml" xmlns:wps="http://schemas.microsoft.com/office/word/2010/wordprocessingShape" mc:Ignorable="w14 w15 w16se w16cid w16 w16cex wp14">
   <w15:commentEx w15:paraId="38F2F0E4" w15:done="0"/>
+  <w15:commentEx w15:paraId="52B9165D" w15:done="0"/>
+  <w15:commentEx w15:paraId="770538A2" w15:done="0"/>
   <w15:commentEx w15:paraId="247B9F86" w15:done="0"/>
 </w15:commentsEx>
 </file>
@@ -1306,6 +1478,8 @@
 <file path=word/commentsExtensible.xml><?xml version="1.0" encoding="utf-8"?>
 <w16cex:commentsExtensible xmlns:wpc="http://schemas.microsoft.com/office/word/2010/wordprocessingCanvas" xmlns:cx="http://schemas.microsoft.com/office/drawing/2014/chartex" xmlns:cx1="http://schemas.microsoft.com/office/drawing/2015/9/8/chartex" xmlns:cx2="http://schemas.microsoft.com/office/drawing/2015/10/21/chartex" xmlns:cx3="http://schemas.microsoft.com/office/drawing/2016/5/9/chartex" xmlns:cx4="http://schemas.microsoft.com/office/drawing/2016/5/10/chartex" xmlns:cx5="http://schemas.microsoft.com/office/drawing/2016/5/11/chartex" xmlns:cx6="http://schemas.microsoft.com/office/drawing/2016/5/12/chartex" xmlns:cx7="http://schemas.microsoft.com/office/drawing/2016/5/13/chartex" xmlns:cx8="http://schemas.microsoft.com/office/drawing/2016/5/14/chartex" xmlns:mc="http://schemas.openxmlformats.org/markup-compatibility/2006" xmlns:aink="http://schemas.microsoft.com/office/drawing/2016/ink" xmlns:am3d="http://schemas.microsoft.com/office/drawing/2017/model3d" xmlns:o="urn:schemas-microsoft-com:office:office" xmlns:r="http://schemas.openxmlformats.org/officeDocument/2006/relationships" xmlns:m="http://schemas.openxmlformats.org/officeDocument/2006/math" xmlns:v="urn:schemas-microsoft-com:vml" xmlns:wp14="http://schemas.microsoft.com/office/word/2010/wordprocessingDrawing" xmlns:wp="http://schemas.openxmlformats.org/drawingml/2006/wordprocessingDrawing" xmlns:w10="urn:schemas-microsoft-com:office:word" xmlns:w="http://schemas.openxmlformats.org/wordprocessingml/2006/main" xmlns:w14="http://schemas.microsoft.com/office/word/2010/wordml" xmlns:w15="http://schemas.microsoft.com/office/word/2012/wordml" xmlns:w16cex="http://schemas.microsoft.com/office/word/2018/wordml/cex" xmlns:w16cid="http://schemas.microsoft.com/office/word/2016/wordml/cid" xmlns:w16="http://schemas.microsoft.com/office/word/2018/wordml" xmlns:w16se="http://schemas.microsoft.com/office/word/2015/wordml/symex" xmlns:wpg="http://schemas.microsoft.com/office/word/2010/wordprocessingGroup" xmlns:wpi="http://schemas.microsoft.com/office/word/2010/wordprocessingInk" xmlns:wne="http://schemas.microsoft.com/office/word/2006/wordml" xmlns:wps="http://schemas.microsoft.com/office/word/2010/wordprocessingShape" mc:Ignorable="w14 w15 w16se w16cid w16 w16cex wp14">
   <w16cex:commentExtensible w16cex:durableId="22762970" w16cex:dateUtc="2020-05-25T16:24:00Z"/>
+  <w16cex:commentExtensible w16cex:durableId="2279EFC7" w16cex:dateUtc="2020-05-28T13:07:00Z"/>
+  <w16cex:commentExtensible w16cex:durableId="2279FBD2" w16cex:dateUtc="2020-05-28T13:58:00Z"/>
   <w16cex:commentExtensible w16cex:durableId="22764C66" w16cex:dateUtc="2020-05-25T18:53:00Z"/>
 </w16cex:commentsExtensible>
 </file>
@@ -1313,6 +1487,8 @@
 <file path=word/commentsIds.xml><?xml version="1.0" encoding="utf-8"?>
 <w16cid:commentsIds xmlns:wpc="http://schemas.microsoft.com/office/word/2010/wordprocessingCanvas" xmlns:cx="http://schemas.microsoft.com/office/drawing/2014/chartex" xmlns:cx1="http://schemas.microsoft.com/office/drawing/2015/9/8/chartex" xmlns:cx2="http://schemas.microsoft.com/office/drawing/2015/10/21/chartex" xmlns:cx3="http://schemas.microsoft.com/office/drawing/2016/5/9/chartex" xmlns:cx4="http://schemas.microsoft.com/office/drawing/2016/5/10/chartex" xmlns:cx5="http://schemas.microsoft.com/office/drawing/2016/5/11/chartex" xmlns:cx6="http://schemas.microsoft.com/office/drawing/2016/5/12/chartex" xmlns:cx7="http://schemas.microsoft.com/office/drawing/2016/5/13/chartex" xmlns:cx8="http://schemas.microsoft.com/office/drawing/2016/5/14/chartex" xmlns:mc="http://schemas.openxmlformats.org/markup-compatibility/2006" xmlns:aink="http://schemas.microsoft.com/office/drawing/2016/ink" xmlns:am3d="http://schemas.microsoft.com/office/drawing/2017/model3d" xmlns:o="urn:schemas-microsoft-com:office:office" xmlns:r="http://schemas.openxmlformats.org/officeDocument/2006/relationships" xmlns:m="http://schemas.openxmlformats.org/officeDocument/2006/math" xmlns:v="urn:schemas-microsoft-com:vml" xmlns:wp14="http://schemas.microsoft.com/office/word/2010/wordprocessingDrawing" xmlns:wp="http://schemas.openxmlformats.org/drawingml/2006/wordprocessingDrawing" xmlns:w10="urn:schemas-microsoft-com:office:word" xmlns:w="http://schemas.openxmlformats.org/wordprocessingml/2006/main" xmlns:w14="http://schemas.microsoft.com/office/word/2010/wordml" xmlns:w15="http://schemas.microsoft.com/office/word/2012/wordml" xmlns:w16cex="http://schemas.microsoft.com/office/word/2018/wordml/cex" xmlns:w16cid="http://schemas.microsoft.com/office/word/2016/wordml/cid" xmlns:w16="http://schemas.microsoft.com/office/word/2018/wordml" xmlns:w16se="http://schemas.microsoft.com/office/word/2015/wordml/symex" xmlns:wpg="http://schemas.microsoft.com/office/word/2010/wordprocessingGroup" xmlns:wpi="http://schemas.microsoft.com/office/word/2010/wordprocessingInk" xmlns:wne="http://schemas.microsoft.com/office/word/2006/wordml" xmlns:wps="http://schemas.microsoft.com/office/word/2010/wordprocessingShape" mc:Ignorable="w14 w15 w16se w16cid w16 w16cex wp14">
   <w16cid:commentId w16cid:paraId="38F2F0E4" w16cid:durableId="22762970"/>
+  <w16cid:commentId w16cid:paraId="52B9165D" w16cid:durableId="2279EFC7"/>
+  <w16cid:commentId w16cid:paraId="770538A2" w16cid:durableId="2279FBD2"/>
   <w16cid:commentId w16cid:paraId="247B9F86" w16cid:durableId="22764C66"/>
 </w16cid:commentsIds>
 </file>
@@ -1444,6 +1620,7 @@
     <w:lsdException w:name="HTML Sample" w:semiHidden="1" w:unhideWhenUsed="1"/>
     <w:lsdException w:name="HTML Typewriter" w:semiHidden="1" w:unhideWhenUsed="1"/>
     <w:lsdException w:name="HTML Variable" w:semiHidden="1" w:unhideWhenUsed="1"/>
+    <w:lsdException w:name="Normal Table" w:semiHidden="1" w:unhideWhenUsed="1"/>
     <w:lsdException w:name="annotation subject" w:semiHidden="1" w:unhideWhenUsed="1"/>
     <w:lsdException w:name="No List" w:semiHidden="1" w:unhideWhenUsed="1"/>
     <w:lsdException w:name="Outline List 1" w:semiHidden="1" w:unhideWhenUsed="1"/>
@@ -1490,8 +1667,10 @@
     <w:lsdException w:name="Table Subtle 2" w:semiHidden="1" w:unhideWhenUsed="1"/>
     <w:lsdException w:name="Table Web 1" w:semiHidden="1" w:unhideWhenUsed="1"/>
     <w:lsdException w:name="Table Web 2" w:semiHidden="1" w:unhideWhenUsed="1"/>
+    <w:lsdException w:name="Table Web 3" w:semiHidden="1" w:unhideWhenUsed="1"/>
     <w:lsdException w:name="Balloon Text" w:semiHidden="1" w:unhideWhenUsed="1"/>
     <w:lsdException w:name="Table Grid" w:uiPriority="39"/>
+    <w:lsdException w:name="Table Theme" w:semiHidden="1" w:unhideWhenUsed="1"/>
     <w:lsdException w:name="Placeholder Text" w:semiHidden="1"/>
     <w:lsdException w:name="No Spacing" w:uiPriority="1" w:qFormat="1"/>
     <w:lsdException w:name="Light Shading" w:uiPriority="60"/>
@@ -1805,6 +1984,34 @@
       <w:szCs w:val="18"/>
     </w:rPr>
   </w:style>
+  <w:style w:type="paragraph" w:styleId="CommentSubject">
+    <w:name w:val="annotation subject"/>
+    <w:basedOn w:val="CommentText"/>
+    <w:next w:val="CommentText"/>
+    <w:link w:val="CommentSubjectChar"/>
+    <w:uiPriority w:val="99"/>
+    <w:semiHidden/>
+    <w:unhideWhenUsed/>
+    <w:rsid w:val="00861E30"/>
+    <w:rPr>
+      <w:b/>
+      <w:bCs/>
+    </w:rPr>
+  </w:style>
+  <w:style w:type="character" w:customStyle="1" w:styleId="CommentSubjectChar">
+    <w:name w:val="Comment Subject Char"/>
+    <w:basedOn w:val="CommentTextChar"/>
+    <w:link w:val="CommentSubject"/>
+    <w:uiPriority w:val="99"/>
+    <w:semiHidden/>
+    <w:rsid w:val="00861E30"/>
+    <w:rPr>
+      <w:b/>
+      <w:bCs/>
+      <w:sz w:val="20"/>
+      <w:szCs w:val="20"/>
+    </w:rPr>
+  </w:style>
 </w:styles>
 </file>
 

</xml_diff>